<commit_message>
Added Contributions Table to Project Report
</commit_message>
<xml_diff>
--- a/Project Report/project report.docx
+++ b/Project Report/project report.docx
@@ -1,10 +1,11 @@
 
 <file path=word/document.xml><?xml version="1.0" encoding="utf-8"?>
-<w:document xmlns:wpc="http://schemas.microsoft.com/office/word/2010/wordprocessingCanvas" xmlns:cx="http://schemas.microsoft.com/office/drawing/2014/chartex" xmlns:cx1="http://schemas.microsoft.com/office/drawing/2015/9/8/chartex" xmlns:cx2="http://schemas.microsoft.com/office/drawing/2015/10/21/chartex" xmlns:cx3="http://schemas.microsoft.com/office/drawing/2016/5/9/chartex" xmlns:cx4="http://schemas.microsoft.com/office/drawing/2016/5/10/chartex" xmlns:cx5="http://schemas.microsoft.com/office/drawing/2016/5/11/chartex" xmlns:mc="http://schemas.openxmlformats.org/markup-compatibility/2006" xmlns:o="urn:schemas-microsoft-com:office:office" xmlns:r="http://schemas.openxmlformats.org/officeDocument/2006/relationships" xmlns:m="http://schemas.openxmlformats.org/officeDocument/2006/math" xmlns:v="urn:schemas-microsoft-com:vml" xmlns:wp14="http://schemas.microsoft.com/office/word/2010/wordprocessingDrawing" xmlns:wp="http://schemas.openxmlformats.org/drawingml/2006/wordprocessingDrawing" xmlns:w10="urn:schemas-microsoft-com:office:word" xmlns:w="http://schemas.openxmlformats.org/wordprocessingml/2006/main" xmlns:w14="http://schemas.microsoft.com/office/word/2010/wordml" xmlns:w15="http://schemas.microsoft.com/office/word/2012/wordml" xmlns:w16se="http://schemas.microsoft.com/office/word/2015/wordml/symex" xmlns:wpg="http://schemas.microsoft.com/office/word/2010/wordprocessingGroup" xmlns:wpi="http://schemas.microsoft.com/office/word/2010/wordprocessingInk" xmlns:wne="http://schemas.microsoft.com/office/word/2006/wordml" xmlns:wps="http://schemas.microsoft.com/office/word/2010/wordprocessingShape" mc:Ignorable="w14 w15 w16se wp14">
+<w:document xmlns:wpc="http://schemas.microsoft.com/office/word/2010/wordprocessingCanvas" xmlns:mo="http://schemas.microsoft.com/office/mac/office/2008/main" xmlns:mc="http://schemas.openxmlformats.org/markup-compatibility/2006" xmlns:mv="urn:schemas-microsoft-com:mac:vml" xmlns:o="urn:schemas-microsoft-com:office:office" xmlns:r="http://schemas.openxmlformats.org/officeDocument/2006/relationships" xmlns:m="http://schemas.openxmlformats.org/officeDocument/2006/math" xmlns:v="urn:schemas-microsoft-com:vml" xmlns:wp14="http://schemas.microsoft.com/office/word/2010/wordprocessingDrawing" xmlns:wp="http://schemas.openxmlformats.org/drawingml/2006/wordprocessingDrawing" xmlns:w10="urn:schemas-microsoft-com:office:word" xmlns:w="http://schemas.openxmlformats.org/wordprocessingml/2006/main" xmlns:w14="http://schemas.microsoft.com/office/word/2010/wordml" xmlns:w15="http://schemas.microsoft.com/office/word/2012/wordml" xmlns:wpg="http://schemas.microsoft.com/office/word/2010/wordprocessingGroup" xmlns:wpi="http://schemas.microsoft.com/office/word/2010/wordprocessingInk" xmlns:wne="http://schemas.microsoft.com/office/word/2006/wordml" xmlns:wps="http://schemas.microsoft.com/office/word/2010/wordprocessingShape" mc:Ignorable="w14 w15 wp14">
   <w:body>
     <w:p>
       <w:pPr>
         <w:jc w:val="center"/>
+        <w:outlineLvl w:val="0"/>
         <w:rPr>
           <w:b/>
           <w:sz w:val="28"/>
@@ -20,12 +21,10 @@
         <w:t>Project report</w:t>
       </w:r>
     </w:p>
-    <w:p>
-      <w:bookmarkStart w:id="0" w:name="_GoBack"/>
-      <w:bookmarkEnd w:id="0"/>
-    </w:p>
+    <w:p/>
     <w:p>
       <w:pPr>
+        <w:outlineLvl w:val="0"/>
         <w:rPr>
           <w:b/>
           <w:sz w:val="24"/>
@@ -78,13 +77,7 @@
     </w:p>
     <w:p>
       <w:r>
-        <w:t xml:space="preserve">The user has an option to filter there search to their own preference if required. This means they will the option to customise their search such as the price </w:t>
-      </w:r>
-      <w:r>
-        <w:t xml:space="preserve">range or the genre </w:t>
-      </w:r>
-      <w:r>
-        <w:t xml:space="preserve">of the product without disrupting what they have asked to </w:t>
+        <w:t xml:space="preserve">The user has an option to filter there search to their own preference if required. This means they will the option to customise their search such as the price range or the genre of the product without disrupting what they have asked to </w:t>
       </w:r>
       <w:r>
         <w:t>search. They have also the option to sort their search. This allows the users to sort there search from prices high to low etc.</w:t>
@@ -138,10 +131,7 @@
         <w:t xml:space="preserve"> with rest of the items if selected. The shopping basket calculates the total cost of the items and displays the items also allows customers to edit items such as removing </w:t>
       </w:r>
       <w:r>
-        <w:t>them. Each</w:t>
-      </w:r>
-      <w:r>
-        <w:t xml:space="preserve"> time user </w:t>
+        <w:t xml:space="preserve">them. Each time user </w:t>
       </w:r>
       <w:r>
         <w:t xml:space="preserve">purchases </w:t>
@@ -152,16 +142,149 @@
     </w:p>
     <w:p>
       <w:r>
-        <w:t xml:space="preserve">Once customer is ready to Check out, if they are signed in they will be taken to the payment and delivery page which will confirm their details and allow them to complete their details. If not, then they must register and fill up our registration form and then </w:t>
-      </w:r>
-      <w:r>
-        <w:t>continue</w:t>
-      </w:r>
-      <w:r>
-        <w:t xml:space="preserve"> to the next stage.</w:t>
+        <w:t>Once customer is ready to Check out, if they are signed in they will be taken to the payment and delivery page which will confirm their details and allow them to complete their details. If not, then they must register and fill up our registration form and then continue to the next stage.</w:t>
       </w:r>
     </w:p>
-    <w:p/>
+    <w:tbl>
+      <w:tblPr>
+        <w:tblStyle w:val="TableGrid"/>
+        <w:tblW w:w="0" w:type="auto"/>
+        <w:tblLook w:val="04A0" w:firstRow="1" w:lastRow="0" w:firstColumn="1" w:lastColumn="0" w:noHBand="0" w:noVBand="1"/>
+      </w:tblPr>
+      <w:tblGrid>
+        <w:gridCol w:w="3003"/>
+        <w:gridCol w:w="3003"/>
+        <w:gridCol w:w="3004"/>
+      </w:tblGrid>
+      <w:tr>
+        <w:trPr>
+          <w:trHeight w:val="539"/>
+        </w:trPr>
+        <w:tc>
+          <w:tcPr>
+            <w:tcW w:w="3003" w:type="dxa"/>
+          </w:tcPr>
+          <w:p>
+            <w:r>
+              <w:rPr>
+                <w:rFonts w:ascii="Times New Roman" w:eastAsia="Times New Roman" w:hAnsi="Times New Roman" w:cs="Times New Roman"/>
+                <w:lang w:eastAsia="en-GB"/>
+              </w:rPr>
+              <w:t>Name</w:t>
+            </w:r>
+          </w:p>
+        </w:tc>
+        <w:tc>
+          <w:tcPr>
+            <w:tcW w:w="3003" w:type="dxa"/>
+          </w:tcPr>
+          <w:p>
+            <w:r>
+              <w:rPr>
+                <w:rFonts w:ascii="Times New Roman" w:eastAsia="Times New Roman" w:hAnsi="Times New Roman" w:cs="Times New Roman"/>
+                <w:lang w:eastAsia="en-GB"/>
+              </w:rPr>
+              <w:t>Contributions to Project</w:t>
+            </w:r>
+          </w:p>
+        </w:tc>
+        <w:tc>
+          <w:tcPr>
+            <w:tcW w:w="3004" w:type="dxa"/>
+          </w:tcPr>
+          <w:p>
+            <w:r>
+              <w:rPr>
+                <w:rFonts w:ascii="Times New Roman" w:eastAsia="Times New Roman" w:hAnsi="Times New Roman" w:cs="Times New Roman"/>
+                <w:lang w:eastAsia="en-GB"/>
+              </w:rPr>
+              <w:t>Total Amount of Work on a Scale from 0 to 10</w:t>
+            </w:r>
+          </w:p>
+        </w:tc>
+      </w:tr>
+      <w:tr>
+        <w:tc>
+          <w:tcPr>
+            <w:tcW w:w="3003" w:type="dxa"/>
+          </w:tcPr>
+          <w:p>
+            <w:proofErr w:type="spellStart"/>
+            <w:r>
+              <w:t>Timbo</w:t>
+            </w:r>
+            <w:proofErr w:type="spellEnd"/>
+          </w:p>
+        </w:tc>
+        <w:tc>
+          <w:tcPr>
+            <w:tcW w:w="3003" w:type="dxa"/>
+          </w:tcPr>
+          <w:p/>
+        </w:tc>
+        <w:tc>
+          <w:tcPr>
+            <w:tcW w:w="3004" w:type="dxa"/>
+          </w:tcPr>
+          <w:p/>
+        </w:tc>
+      </w:tr>
+      <w:tr>
+        <w:tc>
+          <w:tcPr>
+            <w:tcW w:w="3003" w:type="dxa"/>
+          </w:tcPr>
+          <w:p>
+            <w:r>
+              <w:t>Mohammed</w:t>
+            </w:r>
+          </w:p>
+        </w:tc>
+        <w:tc>
+          <w:tcPr>
+            <w:tcW w:w="3003" w:type="dxa"/>
+          </w:tcPr>
+          <w:p/>
+        </w:tc>
+        <w:tc>
+          <w:tcPr>
+            <w:tcW w:w="3004" w:type="dxa"/>
+          </w:tcPr>
+          <w:p/>
+        </w:tc>
+      </w:tr>
+      <w:tr>
+        <w:trPr>
+          <w:trHeight w:val="260"/>
+        </w:trPr>
+        <w:tc>
+          <w:tcPr>
+            <w:tcW w:w="3003" w:type="dxa"/>
+          </w:tcPr>
+          <w:p>
+            <w:r>
+              <w:t>Monika</w:t>
+            </w:r>
+          </w:p>
+        </w:tc>
+        <w:tc>
+          <w:tcPr>
+            <w:tcW w:w="3003" w:type="dxa"/>
+          </w:tcPr>
+          <w:p/>
+        </w:tc>
+        <w:tc>
+          <w:tcPr>
+            <w:tcW w:w="3004" w:type="dxa"/>
+          </w:tcPr>
+          <w:p/>
+        </w:tc>
+      </w:tr>
+    </w:tbl>
+    <w:p>
+      <w:bookmarkStart w:id="0" w:name="_GoBack"/>
+      <w:bookmarkEnd w:id="0"/>
+    </w:p>
     <w:p/>
     <w:p/>
     <w:p/>
@@ -180,7 +303,7 @@
 </file>
 
 <file path=word/styles.xml><?xml version="1.0" encoding="utf-8"?>
-<w:styles xmlns:mc="http://schemas.openxmlformats.org/markup-compatibility/2006" xmlns:r="http://schemas.openxmlformats.org/officeDocument/2006/relationships" xmlns:w="http://schemas.openxmlformats.org/wordprocessingml/2006/main" xmlns:w14="http://schemas.microsoft.com/office/word/2010/wordml" xmlns:w15="http://schemas.microsoft.com/office/word/2012/wordml" xmlns:w16se="http://schemas.microsoft.com/office/word/2015/wordml/symex" mc:Ignorable="w14 w15 w16se">
+<w:styles xmlns:mc="http://schemas.openxmlformats.org/markup-compatibility/2006" xmlns:r="http://schemas.openxmlformats.org/officeDocument/2006/relationships" xmlns:w="http://schemas.openxmlformats.org/wordprocessingml/2006/main" xmlns:w14="http://schemas.microsoft.com/office/word/2010/wordml" xmlns:w15="http://schemas.microsoft.com/office/word/2012/wordml" mc:Ignorable="w14 w15">
   <w:docDefaults>
     <w:rPrDefault>
       <w:rPr>
@@ -196,7 +319,7 @@
       </w:pPr>
     </w:pPrDefault>
   </w:docDefaults>
-  <w:latentStyles w:defLockedState="0" w:defUIPriority="99" w:defSemiHidden="0" w:defUnhideWhenUsed="0" w:defQFormat="0" w:count="374">
+  <w:latentStyles w:defLockedState="0" w:defUIPriority="99" w:defSemiHidden="0" w:defUnhideWhenUsed="0" w:defQFormat="0" w:count="380">
     <w:lsdException w:name="Normal" w:uiPriority="0" w:qFormat="1"/>
     <w:lsdException w:name="heading 1" w:uiPriority="9" w:qFormat="1"/>
     <w:lsdException w:name="heading 2" w:semiHidden="1" w:uiPriority="9" w:unhideWhenUsed="1" w:qFormat="1"/>
@@ -302,6 +425,7 @@
     <w:lsdException w:name="HTML Sample" w:semiHidden="1" w:unhideWhenUsed="1"/>
     <w:lsdException w:name="HTML Typewriter" w:semiHidden="1" w:unhideWhenUsed="1"/>
     <w:lsdException w:name="HTML Variable" w:semiHidden="1" w:unhideWhenUsed="1"/>
+    <w:lsdException w:name="Normal Table" w:semiHidden="1" w:unhideWhenUsed="1"/>
     <w:lsdException w:name="annotation subject" w:semiHidden="1" w:unhideWhenUsed="1"/>
     <w:lsdException w:name="No List" w:semiHidden="1" w:unhideWhenUsed="1"/>
     <w:lsdException w:name="Outline List 1" w:semiHidden="1" w:unhideWhenUsed="1"/>
@@ -348,8 +472,10 @@
     <w:lsdException w:name="Table Subtle 2" w:semiHidden="1" w:unhideWhenUsed="1"/>
     <w:lsdException w:name="Table Web 1" w:semiHidden="1" w:unhideWhenUsed="1"/>
     <w:lsdException w:name="Table Web 2" w:semiHidden="1" w:unhideWhenUsed="1"/>
+    <w:lsdException w:name="Table Web 3" w:semiHidden="1" w:unhideWhenUsed="1"/>
     <w:lsdException w:name="Balloon Text" w:semiHidden="1" w:unhideWhenUsed="1"/>
     <w:lsdException w:name="Table Grid" w:uiPriority="39"/>
+    <w:lsdException w:name="Table Theme" w:semiHidden="1" w:unhideWhenUsed="1"/>
     <w:lsdException w:name="Placeholder Text" w:semiHidden="1"/>
     <w:lsdException w:name="No Spacing" w:uiPriority="1" w:qFormat="1"/>
     <w:lsdException w:name="Light Shading" w:uiPriority="60"/>
@@ -565,9 +691,6 @@
     <w:lsdException w:name="List Table 5 Dark Accent 6" w:uiPriority="50"/>
     <w:lsdException w:name="List Table 6 Colorful Accent 6" w:uiPriority="51"/>
     <w:lsdException w:name="List Table 7 Colorful Accent 6" w:uiPriority="52"/>
-    <w:lsdException w:name="Mention" w:semiHidden="1" w:unhideWhenUsed="1"/>
-    <w:lsdException w:name="Smart Hyperlink" w:semiHidden="1" w:unhideWhenUsed="1"/>
-    <w:lsdException w:name="Hashtag" w:semiHidden="1" w:unhideWhenUsed="1"/>
   </w:latentStyles>
   <w:style w:type="paragraph" w:default="1" w:styleId="Normal">
     <w:name w:val="Normal"/>
@@ -599,6 +722,66 @@
     <w:uiPriority w:val="99"/>
     <w:semiHidden/>
     <w:unhideWhenUsed/>
+  </w:style>
+  <w:style w:type="paragraph" w:styleId="DocumentMap">
+    <w:name w:val="Document Map"/>
+    <w:basedOn w:val="Normal"/>
+    <w:link w:val="DocumentMapChar"/>
+    <w:uiPriority w:val="99"/>
+    <w:semiHidden/>
+    <w:unhideWhenUsed/>
+    <w:rsid w:val="00705B36"/>
+    <w:pPr>
+      <w:spacing w:after="0" w:line="240" w:lineRule="auto"/>
+    </w:pPr>
+    <w:rPr>
+      <w:rFonts w:ascii="Times New Roman" w:hAnsi="Times New Roman" w:cs="Times New Roman"/>
+      <w:sz w:val="24"/>
+      <w:szCs w:val="24"/>
+    </w:rPr>
+  </w:style>
+  <w:style w:type="character" w:customStyle="1" w:styleId="DocumentMapChar">
+    <w:name w:val="Document Map Char"/>
+    <w:basedOn w:val="DefaultParagraphFont"/>
+    <w:link w:val="DocumentMap"/>
+    <w:uiPriority w:val="99"/>
+    <w:semiHidden/>
+    <w:rsid w:val="00705B36"/>
+    <w:rPr>
+      <w:rFonts w:ascii="Times New Roman" w:hAnsi="Times New Roman" w:cs="Times New Roman"/>
+      <w:sz w:val="24"/>
+      <w:szCs w:val="24"/>
+    </w:rPr>
+  </w:style>
+  <w:style w:type="table" w:styleId="TableGrid">
+    <w:name w:val="Table Grid"/>
+    <w:basedOn w:val="TableNormal"/>
+    <w:uiPriority w:val="39"/>
+    <w:rsid w:val="00705B36"/>
+    <w:pPr>
+      <w:spacing w:after="0" w:line="240" w:lineRule="auto"/>
+    </w:pPr>
+    <w:rPr>
+      <w:sz w:val="24"/>
+      <w:szCs w:val="24"/>
+    </w:rPr>
+    <w:tblPr>
+      <w:tblInd w:w="0" w:type="dxa"/>
+      <w:tblBorders>
+        <w:top w:val="single" w:sz="4" w:space="0" w:color="auto"/>
+        <w:left w:val="single" w:sz="4" w:space="0" w:color="auto"/>
+        <w:bottom w:val="single" w:sz="4" w:space="0" w:color="auto"/>
+        <w:right w:val="single" w:sz="4" w:space="0" w:color="auto"/>
+        <w:insideH w:val="single" w:sz="4" w:space="0" w:color="auto"/>
+        <w:insideV w:val="single" w:sz="4" w:space="0" w:color="auto"/>
+      </w:tblBorders>
+      <w:tblCellMar>
+        <w:top w:w="0" w:type="dxa"/>
+        <w:left w:w="108" w:type="dxa"/>
+        <w:bottom w:w="0" w:type="dxa"/>
+        <w:right w:w="108" w:type="dxa"/>
+      </w:tblCellMar>
+    </w:tblPr>
   </w:style>
 </w:styles>
 </file>

</xml_diff>